<commit_message>
Analisis del codigo y fuente metricas asociadas
</commit_message>
<xml_diff>
--- a/src/main/resources/docs/sprint-3/Analisis_codigo_fuente_metricas_asociadas.docx
+++ b/src/main/resources/docs/sprint-3/Analisis_codigo_fuente_metricas_asociadas.docx
@@ -718,7 +718,7 @@
             <w:rPr>
               <w:rFonts w:asciiTheme="minorHAnsi" w:hAnsiTheme="minorHAnsi"/>
               <w:noProof/>
-              <w:lang w:val="en-US" w:eastAsia="ja-JP"/>
+              <w:lang w:val="nl-NL" w:eastAsia="ja-JP"/>
             </w:rPr>
           </w:pPr>
           <w:r>
@@ -730,7 +730,7 @@
           <w:r>
             <w:fldChar w:fldCharType="separate"/>
           </w:r>
-          <w:hyperlink w:anchor="_Toc70865220" w:history="1">
+          <w:hyperlink w:anchor="_Toc70936354" w:history="1">
             <w:r>
               <w:rPr>
                 <w:rStyle w:val="Hipervnculo"/>
@@ -742,7 +742,7 @@
               <w:rPr>
                 <w:rFonts w:asciiTheme="minorHAnsi" w:hAnsiTheme="minorHAnsi"/>
                 <w:noProof/>
-                <w:lang w:val="en-US" w:eastAsia="ja-JP"/>
+                <w:lang w:val="nl-NL" w:eastAsia="ja-JP"/>
               </w:rPr>
               <w:tab/>
             </w:r>
@@ -773,7 +773,7 @@
                 <w:noProof/>
                 <w:webHidden/>
               </w:rPr>
-              <w:instrText xml:space="preserve"> PAGEREF _Toc70865220 \h </w:instrText>
+              <w:instrText xml:space="preserve"> PAGEREF _Toc70936354 \h </w:instrText>
             </w:r>
             <w:r>
               <w:rPr>
@@ -814,10 +814,10 @@
             <w:rPr>
               <w:rFonts w:asciiTheme="minorHAnsi" w:hAnsiTheme="minorHAnsi"/>
               <w:noProof/>
-              <w:lang w:val="en-US" w:eastAsia="ja-JP"/>
+              <w:lang w:val="nl-NL" w:eastAsia="ja-JP"/>
             </w:rPr>
           </w:pPr>
-          <w:hyperlink w:anchor="_Toc70865221" w:history="1">
+          <w:hyperlink w:anchor="_Toc70936355" w:history="1">
             <w:r>
               <w:rPr>
                 <w:rStyle w:val="Hipervnculo"/>
@@ -829,7 +829,7 @@
               <w:rPr>
                 <w:rFonts w:asciiTheme="minorHAnsi" w:hAnsiTheme="minorHAnsi"/>
                 <w:noProof/>
-                <w:lang w:val="en-US" w:eastAsia="ja-JP"/>
+                <w:lang w:val="nl-NL" w:eastAsia="ja-JP"/>
               </w:rPr>
               <w:tab/>
             </w:r>
@@ -860,7 +860,7 @@
                 <w:noProof/>
                 <w:webHidden/>
               </w:rPr>
-              <w:instrText xml:space="preserve"> PAGEREF _Toc70865221 \h </w:instrText>
+              <w:instrText xml:space="preserve"> PAGEREF _Toc70936355 \h </w:instrText>
             </w:r>
             <w:r>
               <w:rPr>
@@ -901,10 +901,10 @@
             <w:rPr>
               <w:rFonts w:asciiTheme="minorHAnsi" w:hAnsiTheme="minorHAnsi"/>
               <w:noProof/>
-              <w:lang w:val="en-US" w:eastAsia="ja-JP"/>
+              <w:lang w:val="nl-NL" w:eastAsia="ja-JP"/>
             </w:rPr>
           </w:pPr>
-          <w:hyperlink w:anchor="_Toc70865222" w:history="1">
+          <w:hyperlink w:anchor="_Toc70936356" w:history="1">
             <w:r>
               <w:rPr>
                 <w:rStyle w:val="Hipervnculo"/>
@@ -916,7 +916,7 @@
               <w:rPr>
                 <w:rFonts w:asciiTheme="minorHAnsi" w:hAnsiTheme="minorHAnsi"/>
                 <w:noProof/>
-                <w:lang w:val="en-US" w:eastAsia="ja-JP"/>
+                <w:lang w:val="nl-NL" w:eastAsia="ja-JP"/>
               </w:rPr>
               <w:tab/>
             </w:r>
@@ -947,7 +947,7 @@
                 <w:noProof/>
                 <w:webHidden/>
               </w:rPr>
-              <w:instrText xml:space="preserve"> PAGEREF _Toc70865222 \h </w:instrText>
+              <w:instrText xml:space="preserve"> PAGEREF _Toc70936356 \h </w:instrText>
             </w:r>
             <w:r>
               <w:rPr>
@@ -988,10 +988,10 @@
             <w:rPr>
               <w:rFonts w:asciiTheme="minorHAnsi" w:hAnsiTheme="minorHAnsi"/>
               <w:noProof/>
-              <w:lang w:val="en-US" w:eastAsia="ja-JP"/>
+              <w:lang w:val="nl-NL" w:eastAsia="ja-JP"/>
             </w:rPr>
           </w:pPr>
-          <w:hyperlink w:anchor="_Toc70865223" w:history="1">
+          <w:hyperlink w:anchor="_Toc70936357" w:history="1">
             <w:r>
               <w:rPr>
                 <w:rStyle w:val="Hipervnculo"/>
@@ -1003,7 +1003,7 @@
               <w:rPr>
                 <w:rFonts w:asciiTheme="minorHAnsi" w:hAnsiTheme="minorHAnsi"/>
                 <w:noProof/>
-                <w:lang w:val="en-US" w:eastAsia="ja-JP"/>
+                <w:lang w:val="nl-NL" w:eastAsia="ja-JP"/>
               </w:rPr>
               <w:tab/>
             </w:r>
@@ -1034,7 +1034,7 @@
                 <w:noProof/>
                 <w:webHidden/>
               </w:rPr>
-              <w:instrText xml:space="preserve"> PAGEREF _Toc70865223 \h </w:instrText>
+              <w:instrText xml:space="preserve"> PAGEREF _Toc70936357 \h </w:instrText>
             </w:r>
             <w:r>
               <w:rPr>
@@ -1075,10 +1075,10 @@
             <w:rPr>
               <w:rFonts w:asciiTheme="minorHAnsi" w:hAnsiTheme="minorHAnsi"/>
               <w:noProof/>
-              <w:lang w:val="en-US" w:eastAsia="ja-JP"/>
+              <w:lang w:val="nl-NL" w:eastAsia="ja-JP"/>
             </w:rPr>
           </w:pPr>
-          <w:hyperlink w:anchor="_Toc70865224" w:history="1">
+          <w:hyperlink w:anchor="_Toc70936358" w:history="1">
             <w:r>
               <w:rPr>
                 <w:rStyle w:val="Hipervnculo"/>
@@ -1090,7 +1090,7 @@
               <w:rPr>
                 <w:rFonts w:asciiTheme="minorHAnsi" w:hAnsiTheme="minorHAnsi"/>
                 <w:noProof/>
-                <w:lang w:val="en-US" w:eastAsia="ja-JP"/>
+                <w:lang w:val="nl-NL" w:eastAsia="ja-JP"/>
               </w:rPr>
               <w:tab/>
             </w:r>
@@ -1100,7 +1100,7 @@
                 <w:rFonts w:eastAsia="MS Gothic"/>
                 <w:noProof/>
               </w:rPr>
-              <w:t>Conclusiones</w:t>
+              <w:t>Análisis de código entrega S3</w:t>
             </w:r>
             <w:r>
               <w:rPr>
@@ -1121,7 +1121,7 @@
                 <w:noProof/>
                 <w:webHidden/>
               </w:rPr>
-              <w:instrText xml:space="preserve"> PAGEREF _Toc70865224 \h </w:instrText>
+              <w:instrText xml:space="preserve"> PAGEREF _Toc70936358 \h </w:instrText>
             </w:r>
             <w:r>
               <w:rPr>
@@ -1153,6 +1153,354 @@
           </w:hyperlink>
         </w:p>
         <w:p>
+          <w:pPr>
+            <w:pStyle w:val="TDC3"/>
+            <w:tabs>
+              <w:tab w:val="left" w:pos="1540"/>
+              <w:tab w:val="right" w:leader="dot" w:pos="8494"/>
+            </w:tabs>
+            <w:rPr>
+              <w:rFonts w:asciiTheme="minorHAnsi" w:hAnsiTheme="minorHAnsi"/>
+              <w:noProof/>
+              <w:lang w:val="nl-NL" w:eastAsia="ja-JP"/>
+            </w:rPr>
+          </w:pPr>
+          <w:hyperlink w:anchor="_Toc70936359" w:history="1">
+            <w:r>
+              <w:rPr>
+                <w:rStyle w:val="Hipervnculo"/>
+                <w:noProof/>
+              </w:rPr>
+              <w:t>I.2.1.</w:t>
+            </w:r>
+            <w:r>
+              <w:rPr>
+                <w:rFonts w:asciiTheme="minorHAnsi" w:hAnsiTheme="minorHAnsi"/>
+                <w:noProof/>
+                <w:lang w:val="nl-NL" w:eastAsia="ja-JP"/>
+              </w:rPr>
+              <w:tab/>
+            </w:r>
+            <w:r>
+              <w:rPr>
+                <w:rStyle w:val="Hipervnculo"/>
+                <w:rFonts w:eastAsia="MS Gothic"/>
+                <w:noProof/>
+              </w:rPr>
+              <w:t>Descripción general</w:t>
+            </w:r>
+            <w:r>
+              <w:rPr>
+                <w:noProof/>
+                <w:webHidden/>
+              </w:rPr>
+              <w:tab/>
+            </w:r>
+            <w:r>
+              <w:rPr>
+                <w:noProof/>
+                <w:webHidden/>
+              </w:rPr>
+              <w:fldChar w:fldCharType="begin"/>
+            </w:r>
+            <w:r>
+              <w:rPr>
+                <w:noProof/>
+                <w:webHidden/>
+              </w:rPr>
+              <w:instrText xml:space="preserve"> PAGEREF _Toc70936359 \h </w:instrText>
+            </w:r>
+            <w:r>
+              <w:rPr>
+                <w:noProof/>
+                <w:webHidden/>
+              </w:rPr>
+            </w:r>
+            <w:r>
+              <w:rPr>
+                <w:noProof/>
+                <w:webHidden/>
+              </w:rPr>
+              <w:fldChar w:fldCharType="separate"/>
+            </w:r>
+            <w:r>
+              <w:rPr>
+                <w:noProof/>
+                <w:webHidden/>
+              </w:rPr>
+              <w:t>6</w:t>
+            </w:r>
+            <w:r>
+              <w:rPr>
+                <w:noProof/>
+                <w:webHidden/>
+              </w:rPr>
+              <w:fldChar w:fldCharType="end"/>
+            </w:r>
+          </w:hyperlink>
+        </w:p>
+        <w:p>
+          <w:pPr>
+            <w:pStyle w:val="TDC3"/>
+            <w:tabs>
+              <w:tab w:val="left" w:pos="1540"/>
+              <w:tab w:val="right" w:leader="dot" w:pos="8494"/>
+            </w:tabs>
+            <w:rPr>
+              <w:rFonts w:asciiTheme="minorHAnsi" w:hAnsiTheme="minorHAnsi"/>
+              <w:noProof/>
+              <w:lang w:val="nl-NL" w:eastAsia="ja-JP"/>
+            </w:rPr>
+          </w:pPr>
+          <w:hyperlink w:anchor="_Toc70936360" w:history="1">
+            <w:r>
+              <w:rPr>
+                <w:rStyle w:val="Hipervnculo"/>
+                <w:noProof/>
+              </w:rPr>
+              <w:t>I.2.2.</w:t>
+            </w:r>
+            <w:r>
+              <w:rPr>
+                <w:rFonts w:asciiTheme="minorHAnsi" w:hAnsiTheme="minorHAnsi"/>
+                <w:noProof/>
+                <w:lang w:val="nl-NL" w:eastAsia="ja-JP"/>
+              </w:rPr>
+              <w:tab/>
+            </w:r>
+            <w:r>
+              <w:rPr>
+                <w:rStyle w:val="Hipervnculo"/>
+                <w:rFonts w:eastAsia="MS Gothic"/>
+                <w:noProof/>
+              </w:rPr>
+              <w:t>Análisis de potenciales bugs</w:t>
+            </w:r>
+            <w:r>
+              <w:rPr>
+                <w:noProof/>
+                <w:webHidden/>
+              </w:rPr>
+              <w:tab/>
+            </w:r>
+            <w:r>
+              <w:rPr>
+                <w:noProof/>
+                <w:webHidden/>
+              </w:rPr>
+              <w:fldChar w:fldCharType="begin"/>
+            </w:r>
+            <w:r>
+              <w:rPr>
+                <w:noProof/>
+                <w:webHidden/>
+              </w:rPr>
+              <w:instrText xml:space="preserve"> PAGEREF _Toc70936360 \h </w:instrText>
+            </w:r>
+            <w:r>
+              <w:rPr>
+                <w:noProof/>
+                <w:webHidden/>
+              </w:rPr>
+            </w:r>
+            <w:r>
+              <w:rPr>
+                <w:noProof/>
+                <w:webHidden/>
+              </w:rPr>
+              <w:fldChar w:fldCharType="separate"/>
+            </w:r>
+            <w:r>
+              <w:rPr>
+                <w:noProof/>
+                <w:webHidden/>
+              </w:rPr>
+              <w:t>7</w:t>
+            </w:r>
+            <w:r>
+              <w:rPr>
+                <w:noProof/>
+                <w:webHidden/>
+              </w:rPr>
+              <w:fldChar w:fldCharType="end"/>
+            </w:r>
+          </w:hyperlink>
+        </w:p>
+        <w:p>
+          <w:pPr>
+            <w:pStyle w:val="TDC3"/>
+            <w:tabs>
+              <w:tab w:val="left" w:pos="1540"/>
+              <w:tab w:val="right" w:leader="dot" w:pos="8494"/>
+            </w:tabs>
+            <w:rPr>
+              <w:rFonts w:asciiTheme="minorHAnsi" w:hAnsiTheme="minorHAnsi"/>
+              <w:noProof/>
+              <w:lang w:val="nl-NL" w:eastAsia="ja-JP"/>
+            </w:rPr>
+          </w:pPr>
+          <w:hyperlink w:anchor="_Toc70936361" w:history="1">
+            <w:r>
+              <w:rPr>
+                <w:rStyle w:val="Hipervnculo"/>
+                <w:noProof/>
+              </w:rPr>
+              <w:t>I.2.3.</w:t>
+            </w:r>
+            <w:r>
+              <w:rPr>
+                <w:rFonts w:asciiTheme="minorHAnsi" w:hAnsiTheme="minorHAnsi"/>
+                <w:noProof/>
+                <w:lang w:val="nl-NL" w:eastAsia="ja-JP"/>
+              </w:rPr>
+              <w:tab/>
+            </w:r>
+            <w:r>
+              <w:rPr>
+                <w:rStyle w:val="Hipervnculo"/>
+                <w:rFonts w:eastAsia="MS Gothic"/>
+                <w:noProof/>
+              </w:rPr>
+              <w:t>Olores (code smells)</w:t>
+            </w:r>
+            <w:r>
+              <w:rPr>
+                <w:noProof/>
+                <w:webHidden/>
+              </w:rPr>
+              <w:tab/>
+            </w:r>
+            <w:r>
+              <w:rPr>
+                <w:noProof/>
+                <w:webHidden/>
+              </w:rPr>
+              <w:fldChar w:fldCharType="begin"/>
+            </w:r>
+            <w:r>
+              <w:rPr>
+                <w:noProof/>
+                <w:webHidden/>
+              </w:rPr>
+              <w:instrText xml:space="preserve"> PAGEREF _Toc70936361 \h </w:instrText>
+            </w:r>
+            <w:r>
+              <w:rPr>
+                <w:noProof/>
+                <w:webHidden/>
+              </w:rPr>
+            </w:r>
+            <w:r>
+              <w:rPr>
+                <w:noProof/>
+                <w:webHidden/>
+              </w:rPr>
+              <w:fldChar w:fldCharType="separate"/>
+            </w:r>
+            <w:r>
+              <w:rPr>
+                <w:noProof/>
+                <w:webHidden/>
+              </w:rPr>
+              <w:t>8</w:t>
+            </w:r>
+            <w:r>
+              <w:rPr>
+                <w:noProof/>
+                <w:webHidden/>
+              </w:rPr>
+              <w:fldChar w:fldCharType="end"/>
+            </w:r>
+          </w:hyperlink>
+        </w:p>
+        <w:p>
+          <w:pPr>
+            <w:pStyle w:val="TDC2"/>
+            <w:tabs>
+              <w:tab w:val="left" w:pos="1100"/>
+              <w:tab w:val="right" w:leader="dot" w:pos="8494"/>
+            </w:tabs>
+            <w:rPr>
+              <w:rFonts w:asciiTheme="minorHAnsi" w:hAnsiTheme="minorHAnsi"/>
+              <w:noProof/>
+              <w:lang w:val="nl-NL" w:eastAsia="ja-JP"/>
+            </w:rPr>
+          </w:pPr>
+          <w:hyperlink w:anchor="_Toc70936362" w:history="1">
+            <w:r>
+              <w:rPr>
+                <w:rStyle w:val="Hipervnculo"/>
+                <w:noProof/>
+              </w:rPr>
+              <w:t>I.3.</w:t>
+            </w:r>
+            <w:r>
+              <w:rPr>
+                <w:rFonts w:asciiTheme="minorHAnsi" w:hAnsiTheme="minorHAnsi"/>
+                <w:noProof/>
+                <w:lang w:val="nl-NL" w:eastAsia="ja-JP"/>
+              </w:rPr>
+              <w:tab/>
+            </w:r>
+            <w:r>
+              <w:rPr>
+                <w:rStyle w:val="Hipervnculo"/>
+                <w:rFonts w:eastAsia="MS Gothic"/>
+                <w:noProof/>
+              </w:rPr>
+              <w:t>Conclusiones</w:t>
+            </w:r>
+            <w:r>
+              <w:rPr>
+                <w:noProof/>
+                <w:webHidden/>
+              </w:rPr>
+              <w:tab/>
+            </w:r>
+            <w:r>
+              <w:rPr>
+                <w:noProof/>
+                <w:webHidden/>
+              </w:rPr>
+              <w:fldChar w:fldCharType="begin"/>
+            </w:r>
+            <w:r>
+              <w:rPr>
+                <w:noProof/>
+                <w:webHidden/>
+              </w:rPr>
+              <w:instrText xml:space="preserve"> PAGEREF _Toc70936362 \h </w:instrText>
+            </w:r>
+            <w:r>
+              <w:rPr>
+                <w:noProof/>
+                <w:webHidden/>
+              </w:rPr>
+            </w:r>
+            <w:r>
+              <w:rPr>
+                <w:noProof/>
+                <w:webHidden/>
+              </w:rPr>
+              <w:fldChar w:fldCharType="separate"/>
+            </w:r>
+            <w:r>
+              <w:rPr>
+                <w:noProof/>
+                <w:webHidden/>
+              </w:rPr>
+              <w:t>10</w:t>
+            </w:r>
+            <w:r>
+              <w:rPr>
+                <w:noProof/>
+                <w:webHidden/>
+              </w:rPr>
+              <w:fldChar w:fldCharType="end"/>
+            </w:r>
+          </w:hyperlink>
+        </w:p>
+        <w:p>
           <w:r>
             <w:rPr>
               <w:b/>
@@ -1207,7 +1555,7 @@
           <w:shd w:val="clear" w:color="auto" w:fill="FFFFFF"/>
         </w:rPr>
       </w:pPr>
-      <w:bookmarkStart w:id="0" w:name="_Toc70865220"/>
+      <w:bookmarkStart w:id="0" w:name="_Toc70936354"/>
       <w:r>
         <w:rPr>
           <w:sz w:val="28"/>
@@ -1222,7 +1570,7 @@
       <w:pPr>
         <w:pStyle w:val="Ttulo3"/>
       </w:pPr>
-      <w:bookmarkStart w:id="1" w:name="_Toc70865221"/>
+      <w:bookmarkStart w:id="1" w:name="_Toc70936355"/>
       <w:r>
         <w:rPr>
           <w:rFonts w:eastAsia="MS Gothic"/>
@@ -1255,8 +1603,8 @@
           <w:noProof/>
         </w:rPr>
         <w:drawing>
-          <wp:inline distT="0" distB="0" distL="0" distR="0" wp14:anchorId="6F5828F6" wp14:editId="1D0B44C6">
-            <wp:extent cx="5193130" cy="4046314"/>
+          <wp:inline distT="0" distB="0" distL="0" distR="0" wp14:anchorId="6F5828F6" wp14:editId="1503603D">
+            <wp:extent cx="5193129" cy="4046314"/>
             <wp:effectExtent l="0" t="0" r="0" b="0"/>
             <wp:docPr id="1079997620" name="Imagen 1079997620"/>
             <wp:cNvGraphicFramePr>
@@ -1266,7 +1614,7 @@
               <a:graphicData uri="http://schemas.openxmlformats.org/drawingml/2006/picture">
                 <pic:pic xmlns:pic="http://schemas.openxmlformats.org/drawingml/2006/picture">
                   <pic:nvPicPr>
-                    <pic:cNvPr id="0" name=""/>
+                    <pic:cNvPr id="0" name="Imagen 1079997620"/>
                     <pic:cNvPicPr/>
                   </pic:nvPicPr>
                   <pic:blipFill>
@@ -1284,7 +1632,7 @@
                   <pic:spPr>
                     <a:xfrm>
                       <a:off x="0" y="0"/>
-                      <a:ext cx="5193130" cy="4046314"/>
+                      <a:ext cx="5193129" cy="4046314"/>
                     </a:xfrm>
                     <a:prstGeom prst="rect">
                       <a:avLst/>
@@ -1344,7 +1692,7 @@
         <w:rPr>
           <w:rFonts w:eastAsia="Calibri" w:cs="Arial"/>
         </w:rPr>
-        <w:t>A tener en cuenta que es orientativo ya que, como indica el propio dashboard, está basado en el análisis del 54,5% del total de las líneas de código.</w:t>
+        <w:t>A tener en cuenta que los tests sólo cubren en torno a la mitad del proyecto (54,5%) por lo que la calidad del mismo puede empezar a resentirse.</w:t>
       </w:r>
     </w:p>
     <w:p>
@@ -1358,7 +1706,7 @@
       <w:pPr>
         <w:pStyle w:val="Ttulo3"/>
       </w:pPr>
-      <w:bookmarkStart w:id="2" w:name="_Toc70865222"/>
+      <w:bookmarkStart w:id="2" w:name="_Toc70936356"/>
       <w:r>
         <w:rPr>
           <w:rFonts w:eastAsia="MS Gothic"/>
@@ -1408,8 +1756,8 @@
           <w:noProof/>
         </w:rPr>
         <w:drawing>
-          <wp:inline distT="0" distB="0" distL="0" distR="0" wp14:anchorId="2BF1E7FB" wp14:editId="5618D4E5">
-            <wp:extent cx="5210175" cy="3115250"/>
+          <wp:inline distT="0" distB="0" distL="0" distR="0" wp14:anchorId="2BF1E7FB" wp14:editId="1C463187">
+            <wp:extent cx="5210174" cy="3115250"/>
             <wp:effectExtent l="0" t="0" r="0" b="0"/>
             <wp:docPr id="92650785" name="Imagen 92650785"/>
             <wp:cNvGraphicFramePr>
@@ -1419,7 +1767,7 @@
               <a:graphicData uri="http://schemas.openxmlformats.org/drawingml/2006/picture">
                 <pic:pic xmlns:pic="http://schemas.openxmlformats.org/drawingml/2006/picture">
                   <pic:nvPicPr>
-                    <pic:cNvPr id="0" name=""/>
+                    <pic:cNvPr id="0" name="Imagen 92650785"/>
                     <pic:cNvPicPr/>
                   </pic:nvPicPr>
                   <pic:blipFill>
@@ -1437,7 +1785,7 @@
                   <pic:spPr>
                     <a:xfrm>
                       <a:off x="0" y="0"/>
-                      <a:ext cx="5210175" cy="3115250"/>
+                      <a:ext cx="5210174" cy="3115250"/>
                     </a:xfrm>
                     <a:prstGeom prst="rect">
                       <a:avLst/>
@@ -1482,7 +1830,7 @@
         <w:rPr>
           <w:rFonts w:eastAsia="Calibri" w:cs="Arial"/>
         </w:rPr>
-        <w:t>Se muestra la detección de tres posibles bugs, estimándose 10 minutos en la resolución de uno de ellos y 5 minutos en la resolución de cada uno de los otros dos.</w:t>
+        <w:t>Se muestra la detección de tres posibles bugs (errores que sólo se producen en determinadas circunstancias y no están siendo controlados por el código desarrollado), estimándose 10 minutos en la resolución de uno de ellos y 5 minutos en la resolución de cada uno de los otros dos.</w:t>
       </w:r>
     </w:p>
     <w:p>
@@ -1496,7 +1844,7 @@
       <w:pPr>
         <w:pStyle w:val="Ttulo3"/>
       </w:pPr>
-      <w:bookmarkStart w:id="3" w:name="_Toc70865223"/>
+      <w:bookmarkStart w:id="3" w:name="_Toc70936357"/>
       <w:r>
         <w:rPr>
           <w:rFonts w:eastAsia="MS Gothic"/>
@@ -1539,7 +1887,7 @@
         </w:rPr>
         <w:lastRenderedPageBreak/>
         <w:drawing>
-          <wp:inline distT="0" distB="0" distL="0" distR="0" wp14:anchorId="121EA703" wp14:editId="545C4995">
+          <wp:inline distT="0" distB="0" distL="0" distR="0" wp14:anchorId="121EA703" wp14:editId="6901A0FE">
             <wp:extent cx="5257004" cy="3143250"/>
             <wp:effectExtent l="0" t="0" r="0" b="0"/>
             <wp:docPr id="1871120471" name="Imagen 1871120471"/>
@@ -1550,7 +1898,7 @@
               <a:graphicData uri="http://schemas.openxmlformats.org/drawingml/2006/picture">
                 <pic:pic xmlns:pic="http://schemas.openxmlformats.org/drawingml/2006/picture">
                   <pic:nvPicPr>
-                    <pic:cNvPr id="0" name=""/>
+                    <pic:cNvPr id="0" name="Imagen 1871120471"/>
                     <pic:cNvPicPr/>
                   </pic:nvPicPr>
                   <pic:blipFill>
@@ -1635,8 +1983,8 @@
           <w:noProof/>
         </w:rPr>
         <w:drawing>
-          <wp:inline distT="0" distB="0" distL="0" distR="0" wp14:anchorId="5D028532" wp14:editId="61EB4298">
-            <wp:extent cx="5210175" cy="3245505"/>
+          <wp:inline distT="0" distB="0" distL="0" distR="0" wp14:anchorId="5D028532" wp14:editId="24145421">
+            <wp:extent cx="5210174" cy="3245505"/>
             <wp:effectExtent l="0" t="0" r="0" b="0"/>
             <wp:docPr id="1738668272" name="Imagen 1738668272"/>
             <wp:cNvGraphicFramePr>
@@ -1646,7 +1994,7 @@
               <a:graphicData uri="http://schemas.openxmlformats.org/drawingml/2006/picture">
                 <pic:pic xmlns:pic="http://schemas.openxmlformats.org/drawingml/2006/picture">
                   <pic:nvPicPr>
-                    <pic:cNvPr id="0" name=""/>
+                    <pic:cNvPr id="0" name="Imagen 1738668272"/>
                     <pic:cNvPicPr/>
                   </pic:nvPicPr>
                   <pic:blipFill>
@@ -1664,7 +2012,7 @@
                   <pic:spPr>
                     <a:xfrm>
                       <a:off x="0" y="0"/>
-                      <a:ext cx="5210175" cy="3245505"/>
+                      <a:ext cx="5210174" cy="3245505"/>
                     </a:xfrm>
                     <a:prstGeom prst="rect">
                       <a:avLst/>
@@ -1758,8 +2106,8 @@
           <w:noProof/>
         </w:rPr>
         <w:drawing>
-          <wp:inline distT="0" distB="0" distL="0" distR="0" wp14:anchorId="364BED1C" wp14:editId="1A26EC2A">
-            <wp:extent cx="5181600" cy="3216910"/>
+          <wp:inline distT="0" distB="0" distL="0" distR="0" wp14:anchorId="364BED1C" wp14:editId="42ED72CD">
+            <wp:extent cx="5181598" cy="3216910"/>
             <wp:effectExtent l="0" t="0" r="0" b="0"/>
             <wp:docPr id="753099507" name="Imagen 753099507"/>
             <wp:cNvGraphicFramePr>
@@ -1769,7 +2117,7 @@
               <a:graphicData uri="http://schemas.openxmlformats.org/drawingml/2006/picture">
                 <pic:pic xmlns:pic="http://schemas.openxmlformats.org/drawingml/2006/picture">
                   <pic:nvPicPr>
-                    <pic:cNvPr id="0" name=""/>
+                    <pic:cNvPr id="0" name="Imagen 753099507"/>
                     <pic:cNvPicPr/>
                   </pic:nvPicPr>
                   <pic:blipFill>
@@ -1787,7 +2135,7 @@
                   <pic:spPr>
                     <a:xfrm>
                       <a:off x="0" y="0"/>
-                      <a:ext cx="5181600" cy="3216910"/>
+                      <a:ext cx="5181598" cy="3216910"/>
                     </a:xfrm>
                     <a:prstGeom prst="rect">
                       <a:avLst/>
@@ -1883,7 +2231,7 @@
           <w:noProof/>
         </w:rPr>
         <w:drawing>
-          <wp:inline distT="0" distB="0" distL="0" distR="0" wp14:anchorId="3E1FD82C" wp14:editId="4D353F52">
+          <wp:inline distT="0" distB="0" distL="0" distR="0" wp14:anchorId="3E1FD82C" wp14:editId="21E6F003">
             <wp:extent cx="5257800" cy="3362801"/>
             <wp:effectExtent l="0" t="0" r="0" b="0"/>
             <wp:docPr id="1658570389" name="Imagen 1658570389"/>
@@ -1894,7 +2242,7 @@
               <a:graphicData uri="http://schemas.openxmlformats.org/drawingml/2006/picture">
                 <pic:pic xmlns:pic="http://schemas.openxmlformats.org/drawingml/2006/picture">
                   <pic:nvPicPr>
-                    <pic:cNvPr id="0" name=""/>
+                    <pic:cNvPr id="0" name="Imagen 1658570389"/>
                     <pic:cNvPicPr/>
                   </pic:nvPicPr>
                   <pic:blipFill>
@@ -2013,8 +2361,8 @@
         </w:rPr>
         <w:lastRenderedPageBreak/>
         <w:drawing>
-          <wp:inline distT="0" distB="0" distL="0" distR="0" wp14:anchorId="60A3BA2C" wp14:editId="7C55A7D4">
-            <wp:extent cx="5210175" cy="3364904"/>
+          <wp:inline distT="0" distB="0" distL="0" distR="0" wp14:anchorId="60A3BA2C" wp14:editId="1A3A827B">
+            <wp:extent cx="5210174" cy="3364904"/>
             <wp:effectExtent l="0" t="0" r="0" b="0"/>
             <wp:docPr id="116708324" name="Imagen 116708324"/>
             <wp:cNvGraphicFramePr>
@@ -2024,7 +2372,7 @@
               <a:graphicData uri="http://schemas.openxmlformats.org/drawingml/2006/picture">
                 <pic:pic xmlns:pic="http://schemas.openxmlformats.org/drawingml/2006/picture">
                   <pic:nvPicPr>
-                    <pic:cNvPr id="0" name=""/>
+                    <pic:cNvPr id="0" name="Imagen 116708324"/>
                     <pic:cNvPicPr/>
                   </pic:nvPicPr>
                   <pic:blipFill>
@@ -2042,7 +2390,7 @@
                   <pic:spPr>
                     <a:xfrm>
                       <a:off x="0" y="0"/>
-                      <a:ext cx="5210175" cy="3364904"/>
+                      <a:ext cx="5210174" cy="3364904"/>
                     </a:xfrm>
                     <a:prstGeom prst="rect">
                       <a:avLst/>
@@ -2120,24 +2468,620 @@
     </w:p>
     <w:p>
       <w:pPr>
-        <w:rPr>
-          <w:rFonts w:eastAsia="Calibri" w:cs="Arial"/>
-        </w:rPr>
-      </w:pPr>
-    </w:p>
-    <w:p>
-      <w:pPr>
         <w:pStyle w:val="Ttulo2"/>
-      </w:pPr>
-      <w:bookmarkStart w:id="4" w:name="_Toc70865224"/>
+        <w:rPr>
+          <w:sz w:val="28"/>
+        </w:rPr>
+      </w:pPr>
+      <w:bookmarkStart w:id="4" w:name="_Toc70936358"/>
       <w:r>
         <w:rPr>
           <w:rFonts w:eastAsia="MS Gothic"/>
-          <w:szCs w:val="36"/>
+          <w:sz w:val="28"/>
+        </w:rPr>
+        <w:t>Análisis de código entrega S3</w:t>
+      </w:r>
+      <w:bookmarkEnd w:id="4"/>
+    </w:p>
+    <w:p>
+      <w:pPr>
+        <w:pStyle w:val="Ttulo3"/>
+      </w:pPr>
+      <w:bookmarkStart w:id="5" w:name="_Toc70936359"/>
+      <w:r>
+        <w:rPr>
+          <w:rFonts w:eastAsia="MS Gothic"/>
+        </w:rPr>
+        <w:t>Descripción general</w:t>
+      </w:r>
+      <w:bookmarkEnd w:id="5"/>
+    </w:p>
+    <w:p>
+      <w:pPr>
+        <w:rPr>
+          <w:rFonts w:eastAsia="Calibri" w:cs="Arial"/>
+        </w:rPr>
+      </w:pPr>
+      <w:r>
+        <w:rPr>
+          <w:rFonts w:eastAsia="Calibri" w:cs="Arial"/>
+        </w:rPr>
+        <w:t>Cuadro resumen del estado del proyecto en el momento de la entrega del S3:</w:t>
+      </w:r>
+    </w:p>
+    <w:p>
+      <w:r>
+        <w:rPr>
+          <w:noProof/>
+        </w:rPr>
+        <w:lastRenderedPageBreak/>
+        <w:drawing>
+          <wp:inline distT="0" distB="0" distL="0" distR="0" wp14:anchorId="2C836208" wp14:editId="4F60F0AD">
+            <wp:extent cx="5181598" cy="4296410"/>
+            <wp:effectExtent l="0" t="0" r="0" b="0"/>
+            <wp:docPr id="1483886397" name="Imagen 1483886397"/>
+            <wp:cNvGraphicFramePr>
+              <a:graphicFrameLocks xmlns:a="http://schemas.openxmlformats.org/drawingml/2006/main" noChangeAspect="1"/>
+            </wp:cNvGraphicFramePr>
+            <a:graphic xmlns:a="http://schemas.openxmlformats.org/drawingml/2006/main">
+              <a:graphicData uri="http://schemas.openxmlformats.org/drawingml/2006/picture">
+                <pic:pic xmlns:pic="http://schemas.openxmlformats.org/drawingml/2006/picture">
+                  <pic:nvPicPr>
+                    <pic:cNvPr id="0" name=""/>
+                    <pic:cNvPicPr/>
+                  </pic:nvPicPr>
+                  <pic:blipFill>
+                    <a:blip r:embed="rId18">
+                      <a:extLst>
+                        <a:ext uri="{28A0092B-C50C-407E-A947-70E740481C1C}">
+                          <a14:useLocalDpi xmlns:a14="http://schemas.microsoft.com/office/drawing/2010/main" val="0"/>
+                        </a:ext>
+                      </a:extLst>
+                    </a:blip>
+                    <a:stretch>
+                      <a:fillRect/>
+                    </a:stretch>
+                  </pic:blipFill>
+                  <pic:spPr>
+                    <a:xfrm>
+                      <a:off x="0" y="0"/>
+                      <a:ext cx="5181598" cy="4296410"/>
+                    </a:xfrm>
+                    <a:prstGeom prst="rect">
+                      <a:avLst/>
+                    </a:prstGeom>
+                  </pic:spPr>
+                </pic:pic>
+              </a:graphicData>
+            </a:graphic>
+          </wp:inline>
+        </w:drawing>
+      </w:r>
+    </w:p>
+    <w:p>
+      <w:pPr>
+        <w:rPr>
+          <w:rFonts w:eastAsia="Calibri" w:cs="Arial"/>
+          <w:sz w:val="16"/>
+          <w:szCs w:val="16"/>
+        </w:rPr>
+      </w:pPr>
+      <w:r>
+        <w:rPr>
+          <w:rFonts w:eastAsia="Calibri" w:cs="Arial"/>
+          <w:sz w:val="16"/>
+          <w:szCs w:val="16"/>
+        </w:rPr>
+        <w:t>Fig 8: Dashboard S3</w:t>
+      </w:r>
+    </w:p>
+    <w:p>
+      <w:pPr>
+        <w:rPr>
+          <w:rFonts w:eastAsia="Calibri" w:cs="Arial"/>
+          <w:sz w:val="16"/>
+          <w:szCs w:val="16"/>
+        </w:rPr>
+      </w:pPr>
+    </w:p>
+    <w:p>
+      <w:pPr>
+        <w:rPr>
+          <w:rFonts w:eastAsia="Calibri" w:cs="Arial"/>
+        </w:rPr>
+      </w:pPr>
+      <w:r>
+        <w:rPr>
+          <w:rFonts w:eastAsia="Calibri" w:cs="Arial"/>
+        </w:rPr>
+        <w:t>Muestra 7 posibles bugs, un incremento en vulnerabilidades de seguridad de aproximadamente un 40% respecto de S2 (de 15 a 24) y prácticamente se ha duplicado la estimación temporal necesaria para pagar la deuda técnica (de 2 horas con 28 code smells a 4 horas con 42 code smells).</w:t>
+      </w:r>
+    </w:p>
+    <w:p>
+      <w:pPr>
+        <w:rPr>
+          <w:rFonts w:eastAsia="Calibri" w:cs="Arial"/>
+        </w:rPr>
+      </w:pPr>
+      <w:r>
+        <w:rPr>
+          <w:rFonts w:eastAsia="Calibri" w:cs="Arial"/>
+        </w:rPr>
+        <w:t>Ya que no se han añadido nuevos tests pero sí ha aumentado la cantidad de código del proyecto el porcentaje cubierto por dichos tests ha disminuido (del 54,5% al 38,6% actual).</w:t>
+      </w:r>
+    </w:p>
+    <w:p>
+      <w:pPr>
+        <w:rPr>
+          <w:rFonts w:eastAsia="Calibri" w:cs="Arial"/>
+        </w:rPr>
+      </w:pPr>
+    </w:p>
+    <w:p>
+      <w:pPr>
+        <w:pStyle w:val="Ttulo3"/>
+      </w:pPr>
+      <w:bookmarkStart w:id="6" w:name="_Toc70936360"/>
+      <w:r>
+        <w:rPr>
+          <w:rFonts w:eastAsia="MS Gothic"/>
+        </w:rPr>
+        <w:t>Análisis de potenciales bugs</w:t>
+      </w:r>
+      <w:bookmarkEnd w:id="6"/>
+    </w:p>
+    <w:p>
+      <w:pPr>
+        <w:rPr>
+          <w:rFonts w:eastAsia="Calibri" w:cs="Arial"/>
+        </w:rPr>
+      </w:pPr>
+      <w:r>
+        <w:rPr>
+          <w:rFonts w:eastAsia="Calibri" w:cs="Arial"/>
+        </w:rPr>
+        <w:t>El aumento de líneas de código ha llevado aparejado un aumento en el número de bugs y en el tiempo estimado en resolverlos:</w:t>
+      </w:r>
+    </w:p>
+    <w:p>
+      <w:pPr>
+        <w:rPr>
+          <w:rFonts w:eastAsia="Calibri" w:cs="Arial"/>
+        </w:rPr>
+      </w:pPr>
+      <w:r>
+        <w:rPr>
+          <w:noProof/>
+        </w:rPr>
+        <w:lastRenderedPageBreak/>
+        <w:drawing>
+          <wp:inline distT="0" distB="0" distL="0" distR="0" wp14:anchorId="55AE3198" wp14:editId="38E59463">
+            <wp:extent cx="5162552" cy="3086775"/>
+            <wp:effectExtent l="0" t="0" r="0" b="0"/>
+            <wp:docPr id="376842855" name="Imagen 376842855"/>
+            <wp:cNvGraphicFramePr>
+              <a:graphicFrameLocks xmlns:a="http://schemas.openxmlformats.org/drawingml/2006/main" noChangeAspect="1"/>
+            </wp:cNvGraphicFramePr>
+            <a:graphic xmlns:a="http://schemas.openxmlformats.org/drawingml/2006/main">
+              <a:graphicData uri="http://schemas.openxmlformats.org/drawingml/2006/picture">
+                <pic:pic xmlns:pic="http://schemas.openxmlformats.org/drawingml/2006/picture">
+                  <pic:nvPicPr>
+                    <pic:cNvPr id="0" name=""/>
+                    <pic:cNvPicPr/>
+                  </pic:nvPicPr>
+                  <pic:blipFill>
+                    <a:blip r:embed="rId19">
+                      <a:extLst>
+                        <a:ext uri="{28A0092B-C50C-407E-A947-70E740481C1C}">
+                          <a14:useLocalDpi xmlns:a14="http://schemas.microsoft.com/office/drawing/2010/main" val="0"/>
+                        </a:ext>
+                      </a:extLst>
+                    </a:blip>
+                    <a:stretch>
+                      <a:fillRect/>
+                    </a:stretch>
+                  </pic:blipFill>
+                  <pic:spPr>
+                    <a:xfrm>
+                      <a:off x="0" y="0"/>
+                      <a:ext cx="5162552" cy="3086775"/>
+                    </a:xfrm>
+                    <a:prstGeom prst="rect">
+                      <a:avLst/>
+                    </a:prstGeom>
+                  </pic:spPr>
+                </pic:pic>
+              </a:graphicData>
+            </a:graphic>
+          </wp:inline>
+        </w:drawing>
+      </w:r>
+    </w:p>
+    <w:p>
+      <w:pPr>
+        <w:rPr>
+          <w:rFonts w:eastAsia="Calibri" w:cs="Arial"/>
+        </w:rPr>
+      </w:pPr>
+      <w:r>
+        <w:rPr>
+          <w:rFonts w:eastAsia="Calibri" w:cs="Arial"/>
+          <w:sz w:val="16"/>
+          <w:szCs w:val="16"/>
+        </w:rPr>
+        <w:t>Fig 9: Posibles bugs y estimación de resolución de cada uno de ellos</w:t>
+      </w:r>
+    </w:p>
+    <w:p>
+      <w:pPr>
+        <w:rPr>
+          <w:rFonts w:eastAsia="Calibri" w:cs="Arial"/>
+        </w:rPr>
+      </w:pPr>
+    </w:p>
+    <w:p>
+      <w:pPr>
+        <w:rPr>
+          <w:rFonts w:eastAsia="Calibri" w:cs="Arial"/>
+        </w:rPr>
+      </w:pPr>
+      <w:r>
+        <w:rPr>
+          <w:rFonts w:eastAsia="Calibri" w:cs="Arial"/>
+        </w:rPr>
+        <w:t>Los bugs señalados son de la misma naturaleza que los preexistentes en S2, es decir, acceso a variables que podrían estar vacías pero no se está comprobando con IsEmpty() y comparaciones entre dos variable de sus posiciones de memoria en lugar de sus respectivos valores (se usa == o != en lugar del método equal()).</w:t>
+      </w:r>
+    </w:p>
+    <w:p>
+      <w:pPr>
+        <w:rPr>
+          <w:rFonts w:eastAsia="Calibri" w:cs="Arial"/>
+        </w:rPr>
+      </w:pPr>
+    </w:p>
+    <w:p>
+      <w:pPr>
+        <w:pStyle w:val="Ttulo3"/>
+        <w:rPr>
+          <w:rFonts w:asciiTheme="minorHAnsi" w:eastAsiaTheme="minorEastAsia" w:hAnsiTheme="minorHAnsi" w:cstheme="minorBidi"/>
+        </w:rPr>
+      </w:pPr>
+      <w:bookmarkStart w:id="7" w:name="_Toc70936361"/>
+      <w:r>
+        <w:rPr>
+          <w:rFonts w:eastAsia="MS Gothic"/>
+        </w:rPr>
+        <w:t>Olores (code smells)</w:t>
+      </w:r>
+      <w:bookmarkEnd w:id="7"/>
+    </w:p>
+    <w:p>
+      <w:pPr>
+        <w:rPr>
+          <w:rFonts w:eastAsia="Calibri" w:cs="Arial"/>
+        </w:rPr>
+      </w:pPr>
+      <w:r>
+        <w:rPr>
+          <w:rFonts w:eastAsia="Calibri" w:cs="Arial"/>
+        </w:rPr>
+        <w:t>Al no haberse corregido los code smells de S2 y al haberse desarrollado más código durante S3 el número de code smells ha subido casi hasta duplicarse:</w:t>
+      </w:r>
+    </w:p>
+    <w:p>
+      <w:pPr>
+        <w:rPr>
+          <w:rFonts w:eastAsia="Calibri" w:cs="Arial"/>
+        </w:rPr>
+      </w:pPr>
+      <w:r>
+        <w:rPr>
+          <w:noProof/>
+        </w:rPr>
+        <w:lastRenderedPageBreak/>
+        <w:drawing>
+          <wp:inline distT="0" distB="0" distL="0" distR="0" wp14:anchorId="1792E9A7" wp14:editId="6C3165C9">
+            <wp:extent cx="5229225" cy="3170218"/>
+            <wp:effectExtent l="0" t="0" r="0" b="0"/>
+            <wp:docPr id="1402230342" name="Imagen 1402230342"/>
+            <wp:cNvGraphicFramePr>
+              <a:graphicFrameLocks xmlns:a="http://schemas.openxmlformats.org/drawingml/2006/main" noChangeAspect="1"/>
+            </wp:cNvGraphicFramePr>
+            <a:graphic xmlns:a="http://schemas.openxmlformats.org/drawingml/2006/main">
+              <a:graphicData uri="http://schemas.openxmlformats.org/drawingml/2006/picture">
+                <pic:pic xmlns:pic="http://schemas.openxmlformats.org/drawingml/2006/picture">
+                  <pic:nvPicPr>
+                    <pic:cNvPr id="0" name=""/>
+                    <pic:cNvPicPr/>
+                  </pic:nvPicPr>
+                  <pic:blipFill>
+                    <a:blip r:embed="rId20">
+                      <a:extLst>
+                        <a:ext uri="{28A0092B-C50C-407E-A947-70E740481C1C}">
+                          <a14:useLocalDpi xmlns:a14="http://schemas.microsoft.com/office/drawing/2010/main" val="0"/>
+                        </a:ext>
+                      </a:extLst>
+                    </a:blip>
+                    <a:stretch>
+                      <a:fillRect/>
+                    </a:stretch>
+                  </pic:blipFill>
+                  <pic:spPr>
+                    <a:xfrm>
+                      <a:off x="0" y="0"/>
+                      <a:ext cx="5229225" cy="3170218"/>
+                    </a:xfrm>
+                    <a:prstGeom prst="rect">
+                      <a:avLst/>
+                    </a:prstGeom>
+                  </pic:spPr>
+                </pic:pic>
+              </a:graphicData>
+            </a:graphic>
+          </wp:inline>
+        </w:drawing>
+      </w:r>
+    </w:p>
+    <w:p>
+      <w:pPr>
+        <w:rPr>
+          <w:rFonts w:eastAsia="Calibri" w:cs="Arial"/>
+        </w:rPr>
+      </w:pPr>
+      <w:r>
+        <w:rPr>
+          <w:rFonts w:eastAsia="Calibri" w:cs="Arial"/>
+          <w:sz w:val="16"/>
+          <w:szCs w:val="16"/>
+        </w:rPr>
+        <w:t>Fig 10: Code Smells tras la entrega S3</w:t>
+      </w:r>
+    </w:p>
+    <w:p>
+      <w:pPr>
+        <w:rPr>
+          <w:rFonts w:eastAsia="Calibri" w:cs="Arial"/>
+        </w:rPr>
+      </w:pPr>
+    </w:p>
+    <w:p>
+      <w:pPr>
+        <w:rPr>
+          <w:rFonts w:eastAsia="Calibri" w:cs="Arial"/>
+        </w:rPr>
+      </w:pPr>
+      <w:r>
+        <w:rPr>
+          <w:rFonts w:eastAsia="Calibri" w:cs="Arial"/>
+        </w:rPr>
+        <w:t>Algunos de los nuevos code smells surgidos en S3 son:</w:t>
+      </w:r>
+    </w:p>
+    <w:p>
+      <w:pPr>
+        <w:rPr>
+          <w:rFonts w:eastAsia="Calibri" w:cs="Arial"/>
+        </w:rPr>
+      </w:pPr>
+      <w:r>
+        <w:rPr>
+          <w:rFonts w:eastAsia="Calibri" w:cs="Arial"/>
+        </w:rPr>
+        <w:t>A) Dispensables: código innecesario.</w:t>
+      </w:r>
+    </w:p>
+    <w:p>
+      <w:r>
+        <w:rPr>
+          <w:noProof/>
+        </w:rPr>
+        <w:drawing>
+          <wp:inline distT="0" distB="0" distL="0" distR="0" wp14:anchorId="63731FA4" wp14:editId="75D93FA8">
+            <wp:extent cx="5153024" cy="2995196"/>
+            <wp:effectExtent l="0" t="0" r="0" b="0"/>
+            <wp:docPr id="538291207" name="Imagen 538291207"/>
+            <wp:cNvGraphicFramePr>
+              <a:graphicFrameLocks xmlns:a="http://schemas.openxmlformats.org/drawingml/2006/main" noChangeAspect="1"/>
+            </wp:cNvGraphicFramePr>
+            <a:graphic xmlns:a="http://schemas.openxmlformats.org/drawingml/2006/main">
+              <a:graphicData uri="http://schemas.openxmlformats.org/drawingml/2006/picture">
+                <pic:pic xmlns:pic="http://schemas.openxmlformats.org/drawingml/2006/picture">
+                  <pic:nvPicPr>
+                    <pic:cNvPr id="0" name=""/>
+                    <pic:cNvPicPr/>
+                  </pic:nvPicPr>
+                  <pic:blipFill>
+                    <a:blip r:embed="rId21">
+                      <a:extLst>
+                        <a:ext uri="{28A0092B-C50C-407E-A947-70E740481C1C}">
+                          <a14:useLocalDpi xmlns:a14="http://schemas.microsoft.com/office/drawing/2010/main" val="0"/>
+                        </a:ext>
+                      </a:extLst>
+                    </a:blip>
+                    <a:stretch>
+                      <a:fillRect/>
+                    </a:stretch>
+                  </pic:blipFill>
+                  <pic:spPr>
+                    <a:xfrm>
+                      <a:off x="0" y="0"/>
+                      <a:ext cx="5153024" cy="2995196"/>
+                    </a:xfrm>
+                    <a:prstGeom prst="rect">
+                      <a:avLst/>
+                    </a:prstGeom>
+                  </pic:spPr>
+                </pic:pic>
+              </a:graphicData>
+            </a:graphic>
+          </wp:inline>
+        </w:drawing>
+      </w:r>
+    </w:p>
+    <w:p>
+      <w:pPr>
+        <w:rPr>
+          <w:rFonts w:eastAsia="Calibri" w:cs="Arial"/>
+          <w:sz w:val="16"/>
+          <w:szCs w:val="16"/>
+        </w:rPr>
+      </w:pPr>
+      <w:r>
+        <w:rPr>
+          <w:rFonts w:eastAsia="Calibri" w:cs="Arial"/>
+          <w:sz w:val="16"/>
+          <w:szCs w:val="16"/>
+        </w:rPr>
+        <w:t>Fig 11: Dos ejemplos de Dispensable smell en el mismo fragmento de código</w:t>
+      </w:r>
+    </w:p>
+    <w:p>
+      <w:pPr>
+        <w:rPr>
+          <w:rFonts w:eastAsia="Calibri" w:cs="Arial"/>
+        </w:rPr>
+      </w:pPr>
+    </w:p>
+    <w:p>
+      <w:pPr>
+        <w:rPr>
+          <w:rFonts w:eastAsia="Calibri" w:cs="Arial"/>
+        </w:rPr>
+      </w:pPr>
+      <w:r>
+        <w:rPr>
+          <w:rFonts w:eastAsia="Calibri" w:cs="Arial"/>
+        </w:rPr>
+        <w:lastRenderedPageBreak/>
+        <w:t>Nos encontramos con un método obsoleto que se ha usado y que en la próxima actualización de software podría dejar de funcionar y, en el mismo trozo de código tenemos una variable que de define justo la línea antes de ser devuelta en un return.</w:t>
+      </w:r>
+    </w:p>
+    <w:p>
+      <w:pPr>
+        <w:rPr>
+          <w:rFonts w:eastAsia="Calibri" w:cs="Arial"/>
+        </w:rPr>
+      </w:pPr>
+      <w:r>
+        <w:rPr>
+          <w:rFonts w:eastAsia="Calibri" w:cs="Arial"/>
+        </w:rPr>
+        <w:t>B) Object-Orientation Abusers: Uso incorrecto de la orientación a objetos:</w:t>
+      </w:r>
+    </w:p>
+    <w:p>
+      <w:pPr>
+        <w:rPr>
+          <w:rFonts w:eastAsia="Calibri" w:cs="Arial"/>
+        </w:rPr>
+      </w:pPr>
+      <w:r>
+        <w:rPr>
+          <w:noProof/>
+        </w:rPr>
+        <w:drawing>
+          <wp:inline distT="0" distB="0" distL="0" distR="0" wp14:anchorId="3A0DE141" wp14:editId="67133496">
+            <wp:extent cx="5229225" cy="3311842"/>
+            <wp:effectExtent l="0" t="0" r="0" b="0"/>
+            <wp:docPr id="416958525" name="Imagen 416958525"/>
+            <wp:cNvGraphicFramePr>
+              <a:graphicFrameLocks xmlns:a="http://schemas.openxmlformats.org/drawingml/2006/main" noChangeAspect="1"/>
+            </wp:cNvGraphicFramePr>
+            <a:graphic xmlns:a="http://schemas.openxmlformats.org/drawingml/2006/main">
+              <a:graphicData uri="http://schemas.openxmlformats.org/drawingml/2006/picture">
+                <pic:pic xmlns:pic="http://schemas.openxmlformats.org/drawingml/2006/picture">
+                  <pic:nvPicPr>
+                    <pic:cNvPr id="0" name=""/>
+                    <pic:cNvPicPr/>
+                  </pic:nvPicPr>
+                  <pic:blipFill>
+                    <a:blip r:embed="rId22">
+                      <a:extLst>
+                        <a:ext uri="{28A0092B-C50C-407E-A947-70E740481C1C}">
+                          <a14:useLocalDpi xmlns:a14="http://schemas.microsoft.com/office/drawing/2010/main" val="0"/>
+                        </a:ext>
+                      </a:extLst>
+                    </a:blip>
+                    <a:stretch>
+                      <a:fillRect/>
+                    </a:stretch>
+                  </pic:blipFill>
+                  <pic:spPr>
+                    <a:xfrm>
+                      <a:off x="0" y="0"/>
+                      <a:ext cx="5229225" cy="3311842"/>
+                    </a:xfrm>
+                    <a:prstGeom prst="rect">
+                      <a:avLst/>
+                    </a:prstGeom>
+                  </pic:spPr>
+                </pic:pic>
+              </a:graphicData>
+            </a:graphic>
+          </wp:inline>
+        </w:drawing>
+      </w:r>
+    </w:p>
+    <w:p>
+      <w:pPr>
+        <w:rPr>
+          <w:rFonts w:eastAsia="Calibri" w:cs="Arial"/>
+          <w:sz w:val="16"/>
+          <w:szCs w:val="16"/>
+        </w:rPr>
+      </w:pPr>
+      <w:r>
+        <w:rPr>
+          <w:rFonts w:eastAsia="Calibri" w:cs="Arial"/>
+          <w:sz w:val="16"/>
+          <w:szCs w:val="16"/>
+        </w:rPr>
+        <w:t>Fig 12: Dos ejemplos de Objetc-Orientation Abusers smell en el mismo fragmento de código</w:t>
+      </w:r>
+    </w:p>
+    <w:p>
+      <w:pPr>
+        <w:rPr>
+          <w:rFonts w:eastAsia="Calibri" w:cs="Arial"/>
+        </w:rPr>
+      </w:pPr>
+    </w:p>
+    <w:p>
+      <w:pPr>
+        <w:rPr>
+          <w:rFonts w:eastAsia="Calibri" w:cs="Arial"/>
+        </w:rPr>
+      </w:pPr>
+      <w:r>
+        <w:rPr>
+          <w:rFonts w:eastAsia="Calibri" w:cs="Arial"/>
+        </w:rPr>
+        <w:t>Se trata de una clase abstracta que no debería tener constructores públicos y posiblemente además sea más recomendable que se redefiniera como interfaz en lugar de mantenerla como clase abstracta.</w:t>
+      </w:r>
+    </w:p>
+    <w:p>
+      <w:pPr>
+        <w:rPr>
+          <w:rFonts w:eastAsia="Calibri" w:cs="Arial"/>
+        </w:rPr>
+      </w:pPr>
+    </w:p>
+    <w:p>
+      <w:pPr>
+        <w:pStyle w:val="Ttulo2"/>
+        <w:rPr>
+          <w:sz w:val="28"/>
+        </w:rPr>
+      </w:pPr>
+      <w:bookmarkStart w:id="8" w:name="_Toc70936362"/>
+      <w:r>
+        <w:rPr>
+          <w:rFonts w:eastAsia="MS Gothic"/>
+          <w:sz w:val="28"/>
         </w:rPr>
         <w:t>Conclusiones</w:t>
       </w:r>
-      <w:bookmarkEnd w:id="4"/>
+      <w:bookmarkEnd w:id="8"/>
     </w:p>
     <w:p>
       <w:pPr>
@@ -2150,6 +3094,33 @@
           <w:rFonts w:eastAsia="Calibri" w:cs="Arial"/>
         </w:rPr>
         <w:t>En la entrega S2 hubo en general una aceptable calidad del código, el cual arrastraba problemas menores y fáciles de resolver (tanto en tiempo como en dificultad) al tratarse de un momento temprano de desarrollo.</w:t>
+      </w:r>
+    </w:p>
+    <w:p>
+      <w:pPr>
+        <w:rPr>
+          <w:rFonts w:eastAsia="Calibri" w:cs="Arial"/>
+        </w:rPr>
+      </w:pPr>
+      <w:r>
+        <w:rPr>
+          <w:rFonts w:eastAsia="Calibri" w:cs="Arial"/>
+        </w:rPr>
+        <w:lastRenderedPageBreak/>
+        <w:t>Para la S3 no se han corregido los errores anteriores y, al incrementar la cantidad de código, ha aumentado el número de smells y disminuido el porcentaje de código cubierto por los tests ya que estos no se han implementado.</w:t>
+      </w:r>
+    </w:p>
+    <w:p>
+      <w:pPr>
+        <w:rPr>
+          <w:rFonts w:eastAsia="Calibri" w:cs="Arial"/>
+        </w:rPr>
+      </w:pPr>
+      <w:r>
+        <w:rPr>
+          <w:rFonts w:eastAsia="Calibri" w:cs="Arial"/>
+        </w:rPr>
+        <w:t>En definitiva, sigue habiendo una cantidad razonablemente pequeña de errores cuyas correcciones no implicarían mucho tiempo pero es previsible que, de no corregirlos el aumento de la deuda técnica aumente rápidamente.</w:t>
       </w:r>
     </w:p>
     <w:p>
@@ -2170,7 +3141,7 @@
       </w:pPr>
     </w:p>
     <w:sectPr>
-      <w:footerReference w:type="default" r:id="rId18"/>
+      <w:footerReference w:type="default" r:id="rId23"/>
       <w:pgSz w:w="11906" w:h="16838"/>
       <w:pgMar w:top="1417" w:right="1701" w:bottom="1417" w:left="1701" w:header="708" w:footer="708" w:gutter="0"/>
       <w:pgNumType w:start="1"/>
@@ -2338,7 +3309,7 @@
               <w:noProof/>
             </w:rPr>
             <w:drawing>
-              <wp:inline distT="0" distB="0" distL="0" distR="0" wp14:anchorId="1D7987AD" wp14:editId="51443733">
+              <wp:inline distT="0" distB="0" distL="0" distR="0" wp14:anchorId="1D7987AD" wp14:editId="736E8985">
                 <wp:extent cx="850900" cy="782828"/>
                 <wp:effectExtent l="0" t="0" r="6350" b="0"/>
                 <wp:docPr id="4" name="10 Imagen" descr="seville_logo.jpg"/>
@@ -8572,14 +9543,14 @@
   </w:style>
   <w:style w:type="character" w:default="1" w:styleId="Fuentedeprrafopredeter">
     <w:name w:val="Default Paragraph Font"/>
-    <w:aliases w:val="Absatz-Standardschriftart,Default Paragraph Font"/>
+    <w:aliases w:val="Default Paragraph Font,Standaardalinea-lettertype"/>
     <w:uiPriority w:val="1"/>
     <w:semiHidden/>
     <w:unhideWhenUsed/>
   </w:style>
   <w:style w:type="table" w:default="1" w:styleId="Tablanormal">
     <w:name w:val="Normal Table"/>
-    <w:aliases w:val="Normale Tabelle,Table Normal"/>
+    <w:aliases w:val="Table Normal,Standaardtabel"/>
     <w:uiPriority w:val="99"/>
     <w:semiHidden/>
     <w:unhideWhenUsed/>
@@ -8595,7 +9566,7 @@
   </w:style>
   <w:style w:type="numbering" w:default="1" w:styleId="Sinlista">
     <w:name w:val="No List"/>
-    <w:aliases w:val="Keine Liste,No List"/>
+    <w:aliases w:val="No List,Geen lijst"/>
     <w:uiPriority w:val="99"/>
     <w:semiHidden/>
     <w:unhideWhenUsed/>

</xml_diff>